<commit_message>
site finalizado, slides terminados, documenta~~
</commit_message>
<xml_diff>
--- a/Documentação/Documentacao_oficial_individual.docx
+++ b/Documentação/Documentacao_oficial_individual.docx
@@ -133,6 +133,13 @@
     <w:p/>
     <w:sdt>
       <w:sdtPr>
+        <w:rPr>
+          <w:rFonts w:ascii="Simplon Mono" w:eastAsiaTheme="minorHAnsi" w:hAnsi="Simplon Mono" w:cstheme="minorBidi"/>
+          <w:color w:val="595959" w:themeColor="text1" w:themeTint="A6"/>
+          <w:kern w:val="20"/>
+          <w:sz w:val="22"/>
+          <w:szCs w:val="22"/>
+        </w:rPr>
         <w:id w:val="1414821814"/>
         <w:docPartObj>
           <w:docPartGallery w:val="Table of Contents"/>
@@ -141,13 +148,8 @@
       </w:sdtPr>
       <w:sdtEndPr>
         <w:rPr>
-          <w:rFonts w:ascii="Simplon Mono" w:eastAsiaTheme="minorHAnsi" w:hAnsi="Simplon Mono" w:cstheme="minorBidi"/>
           <w:b/>
           <w:bCs/>
-          <w:color w:val="595959" w:themeColor="text1" w:themeTint="A6"/>
-          <w:kern w:val="20"/>
-          <w:sz w:val="22"/>
-          <w:szCs w:val="22"/>
         </w:rPr>
       </w:sdtEndPr>
       <w:sdtContent>
@@ -1069,13 +1071,20 @@
         <w:rPr>
           <w:color w:val="auto"/>
         </w:rPr>
-        <w:t>A plataforma será uma aplicação web, em sua tela inicial contará com as principais informações necessárias para a contextualização do usuário, também contará com uma tela de cadastro e de login para adquirir novas funcionalidades. Entre essas funcionalidades está um sistema de votação de personagem entre os usuários, que com base nos dados adquiridos, serão enviados para um banco de dados e posteriormente apresentados em um gráfico para visualização, também será possível realizar um teste de personalidade com o usuário.</w:t>
-      </w:r>
-    </w:p>
-    <w:p>
-      <w:pPr>
-        <w:rPr>
-          <w:color w:val="auto"/>
+        <w:t xml:space="preserve">A plataforma será uma aplicação web, em sua tela inicial contará com as principais informações necessárias para a contextualização do usuário, também contará com uma tela de cadastro e de login para adquirir novas funcionalidades. Entre essas funcionalidades está um sistema de votação de personagem entre os usuários, que com base nos dados adquiridos, serão enviados para um banco de dados e posteriormente apresentados em um gráfico para visualização, também será possível </w:t>
+      </w:r>
+      <w:r>
+        <w:rPr>
+          <w:color w:val="auto"/>
+        </w:rPr>
+        <w:t>criar um personagem de forma online e se divertir em um jogo da forca.</w:t>
+      </w:r>
+    </w:p>
+    <w:p>
+      <w:pPr>
+        <w:rPr>
+          <w:color w:val="auto"/>
+          <w:u w:val="single"/>
         </w:rPr>
       </w:pPr>
     </w:p>
@@ -3768,6 +3777,7 @@
   <w:style w:type="character" w:default="1" w:styleId="Fontepargpadro">
     <w:name w:val="Default Paragraph Font"/>
     <w:uiPriority w:val="1"/>
+    <w:semiHidden/>
     <w:unhideWhenUsed/>
   </w:style>
   <w:style w:type="table" w:default="1" w:styleId="Tabelanormal">
@@ -4466,19 +4476,17 @@
 </file>
 
 <file path=customXml/item1.xml><?xml version="1.0" encoding="utf-8"?>
-<?mso-contentType ?>
-<FormTemplates xmlns="http://schemas.microsoft.com/sharepoint/v3/contenttype/forms">
-  <Display>DocumentLibraryForm</Display>
-  <Edit>DocumentLibraryForm</Edit>
-  <New>DocumentLibraryForm</New>
-</FormTemplates>
+<p:properties xmlns:p="http://schemas.microsoft.com/office/2006/metadata/properties" xmlns:xsi="http://www.w3.org/2001/XMLSchema-instance" xmlns:pc="http://schemas.microsoft.com/office/infopath/2007/PartnerControls">
+  <documentManagement>
+    <lcf76f155ced4ddcb4097134ff3c332f xmlns="0a53ad5e-08cc-4fba-9df9-747b79db3e02">
+      <Terms xmlns="http://schemas.microsoft.com/office/infopath/2007/PartnerControls"/>
+    </lcf76f155ced4ddcb4097134ff3c332f>
+    <TaxCatchAll xmlns="99f50afe-28e2-457c-9852-048361d66aad" xsi:nil="true"/>
+  </documentManagement>
+</p:properties>
 </file>
 
 <file path=customXml/item2.xml><?xml version="1.0" encoding="utf-8"?>
-<b:Sources xmlns:b="http://schemas.openxmlformats.org/officeDocument/2006/bibliography" xmlns="http://schemas.openxmlformats.org/officeDocument/2006/bibliography" SelectedStyle="\APASixthEditionOfficeOnline.xsl" StyleName="APA" Version="6"/>
-</file>
-
-<file path=customXml/item3.xml><?xml version="1.0" encoding="utf-8"?>
 <ct:contentTypeSchema xmlns:ct="http://schemas.microsoft.com/office/2006/metadata/contentType" xmlns:ma="http://schemas.microsoft.com/office/2006/metadata/properties/metaAttributes" ct:_="" ma:_="" ma:contentTypeName="Documento" ma:contentTypeID="0x0101007F8ECE7139958D46ABEDA89D12B90CBF" ma:contentTypeVersion="11" ma:contentTypeDescription="Crie um novo documento." ma:contentTypeScope="" ma:versionID="21e015a6802de694804c575cb15722cd">
   <xsd:schema xmlns:xsd="http://www.w3.org/2001/XMLSchema" xmlns:xs="http://www.w3.org/2001/XMLSchema" xmlns:p="http://schemas.microsoft.com/office/2006/metadata/properties" xmlns:ns2="0a53ad5e-08cc-4fba-9df9-747b79db3e02" xmlns:ns3="99f50afe-28e2-457c-9852-048361d66aad" targetNamespace="http://schemas.microsoft.com/office/2006/metadata/properties" ma:root="true" ma:fieldsID="2434ad73d381691fa3d497c2fd2bdd4c" ns2:_="" ns3:_="">
     <xsd:import namespace="0a53ad5e-08cc-4fba-9df9-747b79db3e02"/>
@@ -4667,34 +4675,31 @@
 </ct:contentTypeSchema>
 </file>
 
+<file path=customXml/item3.xml><?xml version="1.0" encoding="utf-8"?>
+<b:Sources xmlns:b="http://schemas.openxmlformats.org/officeDocument/2006/bibliography" xmlns="http://schemas.openxmlformats.org/officeDocument/2006/bibliography" SelectedStyle="\APASixthEditionOfficeOnline.xsl" StyleName="APA" Version="6"/>
+</file>
+
 <file path=customXml/item4.xml><?xml version="1.0" encoding="utf-8"?>
-<p:properties xmlns:p="http://schemas.microsoft.com/office/2006/metadata/properties" xmlns:xsi="http://www.w3.org/2001/XMLSchema-instance" xmlns:pc="http://schemas.microsoft.com/office/infopath/2007/PartnerControls">
-  <documentManagement>
-    <lcf76f155ced4ddcb4097134ff3c332f xmlns="0a53ad5e-08cc-4fba-9df9-747b79db3e02">
-      <Terms xmlns="http://schemas.microsoft.com/office/infopath/2007/PartnerControls"/>
-    </lcf76f155ced4ddcb4097134ff3c332f>
-    <TaxCatchAll xmlns="99f50afe-28e2-457c-9852-048361d66aad" xsi:nil="true"/>
-  </documentManagement>
-</p:properties>
+<?mso-contentType ?>
+<FormTemplates xmlns="http://schemas.microsoft.com/sharepoint/v3/contenttype/forms">
+  <Display>DocumentLibraryForm</Display>
+  <Edit>DocumentLibraryForm</Edit>
+  <New>DocumentLibraryForm</New>
+</FormTemplates>
 </file>
 
 <file path=customXml/itemProps1.xml><?xml version="1.0" encoding="utf-8"?>
-<ds:datastoreItem xmlns:ds="http://schemas.openxmlformats.org/officeDocument/2006/customXml" ds:itemID="{B52C9AD5-4F18-4494-A12B-C11EA8399E21}">
+<ds:datastoreItem xmlns:ds="http://schemas.openxmlformats.org/officeDocument/2006/customXml" ds:itemID="{79054B02-B215-46AC-9176-544339E93661}">
   <ds:schemaRefs>
-    <ds:schemaRef ds:uri="http://schemas.microsoft.com/sharepoint/v3/contenttype/forms"/>
+    <ds:schemaRef ds:uri="http://schemas.microsoft.com/office/2006/metadata/properties"/>
+    <ds:schemaRef ds:uri="http://schemas.microsoft.com/office/infopath/2007/PartnerControls"/>
+    <ds:schemaRef ds:uri="0a53ad5e-08cc-4fba-9df9-747b79db3e02"/>
+    <ds:schemaRef ds:uri="99f50afe-28e2-457c-9852-048361d66aad"/>
   </ds:schemaRefs>
 </ds:datastoreItem>
 </file>
 
 <file path=customXml/itemProps2.xml><?xml version="1.0" encoding="utf-8"?>
-<ds:datastoreItem xmlns:ds="http://schemas.openxmlformats.org/officeDocument/2006/customXml" ds:itemID="{43C36E59-8586-4352-8310-158AD4E65655}">
-  <ds:schemaRefs>
-    <ds:schemaRef ds:uri="http://schemas.openxmlformats.org/officeDocument/2006/bibliography"/>
-  </ds:schemaRefs>
-</ds:datastoreItem>
-</file>
-
-<file path=customXml/itemProps3.xml><?xml version="1.0" encoding="utf-8"?>
 <ds:datastoreItem xmlns:ds="http://schemas.openxmlformats.org/officeDocument/2006/customXml" ds:itemID="{A4DC0A27-FA5F-44DB-905C-A1401F5BD778}">
   <ds:schemaRefs>
     <ds:schemaRef ds:uri="http://schemas.microsoft.com/office/2006/metadata/contentType"/>
@@ -4713,13 +4718,18 @@
 </ds:datastoreItem>
 </file>
 
+<file path=customXml/itemProps3.xml><?xml version="1.0" encoding="utf-8"?>
+<ds:datastoreItem xmlns:ds="http://schemas.openxmlformats.org/officeDocument/2006/customXml" ds:itemID="{43C36E59-8586-4352-8310-158AD4E65655}">
+  <ds:schemaRefs>
+    <ds:schemaRef ds:uri="http://schemas.openxmlformats.org/officeDocument/2006/bibliography"/>
+  </ds:schemaRefs>
+</ds:datastoreItem>
+</file>
+
 <file path=customXml/itemProps4.xml><?xml version="1.0" encoding="utf-8"?>
-<ds:datastoreItem xmlns:ds="http://schemas.openxmlformats.org/officeDocument/2006/customXml" ds:itemID="{79054B02-B215-46AC-9176-544339E93661}">
+<ds:datastoreItem xmlns:ds="http://schemas.openxmlformats.org/officeDocument/2006/customXml" ds:itemID="{B52C9AD5-4F18-4494-A12B-C11EA8399E21}">
   <ds:schemaRefs>
-    <ds:schemaRef ds:uri="http://schemas.microsoft.com/office/2006/metadata/properties"/>
-    <ds:schemaRef ds:uri="http://schemas.microsoft.com/office/infopath/2007/PartnerControls"/>
-    <ds:schemaRef ds:uri="0a53ad5e-08cc-4fba-9df9-747b79db3e02"/>
-    <ds:schemaRef ds:uri="99f50afe-28e2-457c-9852-048361d66aad"/>
+    <ds:schemaRef ds:uri="http://schemas.microsoft.com/sharepoint/v3/contenttype/forms"/>
   </ds:schemaRefs>
 </ds:datastoreItem>
 </file>
</xml_diff>